<commit_message>
completed ECON90080 assignment 2 and started ECOM90004 assignment 3
</commit_message>
<xml_diff>
--- a/2025/S2/ECON90080/assignments/assignment_2/ECON90080 - Assignment 2 submission - Josh Copeland.docx
+++ b/2025/S2/ECON90080/assignments/assignment_2/ECON90080 - Assignment 2 submission - Josh Copeland.docx
@@ -156,7 +156,14 @@
           <w:sz w:val="22"/>
           <w:szCs w:val="22"/>
         </w:rPr>
-        <w:t xml:space="preserve">Durables are clearly the most volatile with the largest fluctuations, which blow out particularly during recessions (COVID, </w:t>
+        <w:t>Durables are clearly the most volatile with the largest fluctuations, which blow out particularly during recessions (</w:t>
+      </w:r>
+      <w:r>
+        <w:rPr>
+          <w:sz w:val="22"/>
+          <w:szCs w:val="22"/>
+        </w:rPr>
+        <w:t xml:space="preserve">the Dot Com Bubble, </w:t>
       </w:r>
       <w:r>
         <w:rPr>
@@ -170,7 +177,21 @@
           <w:sz w:val="22"/>
           <w:szCs w:val="22"/>
         </w:rPr>
-        <w:t>, etc).</w:t>
+        <w:t xml:space="preserve">, </w:t>
+      </w:r>
+      <w:r>
+        <w:rPr>
+          <w:sz w:val="22"/>
+          <w:szCs w:val="22"/>
+        </w:rPr>
+        <w:t xml:space="preserve">COVID-19, </w:t>
+      </w:r>
+      <w:r>
+        <w:rPr>
+          <w:sz w:val="22"/>
+          <w:szCs w:val="22"/>
+        </w:rPr>
+        <w:t>etc).</w:t>
       </w:r>
     </w:p>
     <w:p>
@@ -190,7 +211,21 @@
           <w:sz w:val="22"/>
           <w:szCs w:val="22"/>
         </w:rPr>
-        <w:t>Services are the most stable of the three consumption components, which nondurables slightly more volatile (far closer to the volatility of services than durables).</w:t>
+        <w:t>Services are the most stable of the three consumption components, w</w:t>
+      </w:r>
+      <w:r>
+        <w:rPr>
+          <w:sz w:val="22"/>
+          <w:szCs w:val="22"/>
+        </w:rPr>
+        <w:t>ith</w:t>
+      </w:r>
+      <w:r>
+        <w:rPr>
+          <w:sz w:val="22"/>
+          <w:szCs w:val="22"/>
+        </w:rPr>
+        <w:t xml:space="preserve"> nondurables slightly more volatile (far closer to the volatility of services than durables).</w:t>
       </w:r>
     </w:p>
     <w:p>
@@ -233,7 +268,7 @@
                     </pic:cNvPicPr>
                   </pic:nvPicPr>
                   <pic:blipFill>
-                    <a:blip r:embed="rId5">
+                    <a:blip r:embed="rId6">
                       <a:extLst>
                         <a:ext uri="{28A0092B-C50C-407E-A947-70E740481C1C}">
                           <a14:useLocalDpi xmlns:a14="http://schemas.microsoft.com/office/drawing/2010/main" val="0"/>
@@ -329,21 +364,61 @@
         </w:rPr>
         <w:t xml:space="preserve"> is almost three times as volatile as GDP, reflecting the fact household </w:t>
       </w:r>
-      <w:proofErr w:type="gramStart"/>
       <w:r>
         <w:rPr>
           <w:sz w:val="22"/>
           <w:szCs w:val="22"/>
         </w:rPr>
-        <w:t>are able to</w:t>
+        <w:t>can</w:t>
       </w:r>
-      <w:proofErr w:type="gramEnd"/>
       <w:r>
         <w:rPr>
           <w:sz w:val="22"/>
           <w:szCs w:val="22"/>
         </w:rPr>
-        <w:t xml:space="preserve"> more easily delay the purchases of durables - it is not a necessity.</w:t>
+        <w:t xml:space="preserve"> more easily delay the purchases of durables </w:t>
+      </w:r>
+      <w:r>
+        <w:rPr>
+          <w:sz w:val="22"/>
+          <w:szCs w:val="22"/>
+        </w:rPr>
+        <w:t>–</w:t>
+      </w:r>
+      <w:r>
+        <w:rPr>
+          <w:sz w:val="22"/>
+          <w:szCs w:val="22"/>
+        </w:rPr>
+        <w:t xml:space="preserve"> </w:t>
+      </w:r>
+      <w:r>
+        <w:rPr>
+          <w:sz w:val="22"/>
+          <w:szCs w:val="22"/>
+        </w:rPr>
+        <w:t>they are</w:t>
+      </w:r>
+      <w:r>
+        <w:rPr>
+          <w:sz w:val="22"/>
+          <w:szCs w:val="22"/>
+        </w:rPr>
+        <w:t xml:space="preserve"> not necessit</w:t>
+      </w:r>
+      <w:r>
+        <w:rPr>
+          <w:sz w:val="22"/>
+          <w:szCs w:val="22"/>
+        </w:rPr>
+        <w:t>ies</w:t>
+      </w:r>
+      <w:r>
+        <w:rPr>
+          <w:sz w:val="22"/>
+          <w:szCs w:val="22"/>
+        </w:rPr>
+        <w:t>.</w:t>
       </w:r>
     </w:p>
     <w:p>
@@ -363,7 +438,21 @@
           <w:szCs w:val="22"/>
         </w:rPr>
         <w:lastRenderedPageBreak/>
-        <w:t>Services and nondurables are much steadier, with volatility close to or below GDP, reflecting these categories cover necessities (such as groceries) which households cannot delay.</w:t>
+        <w:t>Services and nondurables are much steadier, with volatility close to or below GDP, reflecting these categories cover necessities (such as groceries</w:t>
+      </w:r>
+      <w:r>
+        <w:rPr>
+          <w:sz w:val="22"/>
+          <w:szCs w:val="22"/>
+        </w:rPr>
+        <w:t>, education, rent etc</w:t>
+      </w:r>
+      <w:r>
+        <w:rPr>
+          <w:sz w:val="22"/>
+          <w:szCs w:val="22"/>
+        </w:rPr>
+        <w:t>) which households cannot delay.</w:t>
       </w:r>
     </w:p>
     <w:p>
@@ -1902,18 +1991,7 @@
                         <w:sz w:val="22"/>
                         <w:szCs w:val="22"/>
                       </w:rPr>
-                      <m:t>+</m:t>
-                    </m:r>
-                    <m:r>
-                      <m:rPr>
-                        <m:sty m:val="bi"/>
-                      </m:rPr>
-                      <w:rPr>
-                        <w:rFonts w:ascii="Cambria Math" w:hAnsi="Cambria Math"/>
-                        <w:sz w:val="22"/>
-                        <w:szCs w:val="22"/>
-                      </w:rPr>
-                      <m:t xml:space="preserve"> </m:t>
+                      <m:t xml:space="preserve">+ </m:t>
                     </m:r>
                     <m:sSubSup>
                       <m:sSubSupPr>
@@ -2795,15 +2873,7 @@
               <w:sz w:val="22"/>
               <w:szCs w:val="22"/>
             </w:rPr>
-            <m:t>*</m:t>
-          </m:r>
-          <m:r>
-            <w:rPr>
-              <w:rFonts w:ascii="Cambria Math" w:hAnsi="Cambria Math"/>
-              <w:sz w:val="22"/>
-              <w:szCs w:val="22"/>
-            </w:rPr>
-            <m:t>ξ</m:t>
+            <m:t>*ξ</m:t>
           </m:r>
           <m:f>
             <m:fPr>
@@ -2961,15 +3031,7 @@
                           <w:sz w:val="22"/>
                           <w:szCs w:val="22"/>
                         </w:rPr>
-                        <m:t>+</m:t>
-                      </m:r>
-                      <m:r>
-                        <w:rPr>
-                          <w:rFonts w:ascii="Cambria Math" w:hAnsi="Cambria Math"/>
-                          <w:sz w:val="22"/>
-                          <w:szCs w:val="22"/>
-                        </w:rPr>
-                        <m:t xml:space="preserve"> </m:t>
+                        <m:t xml:space="preserve">+ </m:t>
                       </m:r>
                       <m:sSubSup>
                         <m:sSubSupPr>
@@ -3061,15 +3123,7 @@
               <w:sz w:val="22"/>
               <w:szCs w:val="22"/>
             </w:rPr>
-            <m:t>=</m:t>
-          </m:r>
-          <m:r>
-            <w:rPr>
-              <w:rFonts w:ascii="Cambria Math" w:hAnsi="Cambria Math"/>
-              <w:sz w:val="22"/>
-              <w:szCs w:val="22"/>
-            </w:rPr>
-            <m:t>ξ</m:t>
+            <m:t>=ξ</m:t>
           </m:r>
           <m:f>
             <m:fPr>
@@ -3352,15 +3406,7 @@
               <w:sz w:val="22"/>
               <w:szCs w:val="22"/>
             </w:rPr>
-            <m:t>=</m:t>
-          </m:r>
-          <m:r>
-            <w:rPr>
-              <w:rFonts w:ascii="Cambria Math" w:hAnsi="Cambria Math"/>
-              <w:sz w:val="22"/>
-              <w:szCs w:val="22"/>
-            </w:rPr>
-            <m:t>ξ</m:t>
+            <m:t>=ξ</m:t>
           </m:r>
           <m:f>
             <m:fPr>
@@ -3485,15 +3531,7 @@
                           <w:sz w:val="22"/>
                           <w:szCs w:val="22"/>
                         </w:rPr>
-                        <m:t>+</m:t>
-                      </m:r>
-                      <m:r>
-                        <w:rPr>
-                          <w:rFonts w:ascii="Cambria Math" w:hAnsi="Cambria Math"/>
-                          <w:sz w:val="22"/>
-                          <w:szCs w:val="22"/>
-                        </w:rPr>
-                        <m:t xml:space="preserve"> </m:t>
+                        <m:t xml:space="preserve">+ </m:t>
                       </m:r>
                       <m:sSubSup>
                         <m:sSubSupPr>
@@ -3833,15 +3871,7 @@
               <w:sz w:val="22"/>
               <w:szCs w:val="22"/>
             </w:rPr>
-            <m:t>=</m:t>
-          </m:r>
-          <m:r>
-            <w:rPr>
-              <w:rFonts w:ascii="Cambria Math" w:hAnsi="Cambria Math"/>
-              <w:sz w:val="22"/>
-              <w:szCs w:val="22"/>
-            </w:rPr>
-            <m:t>ξ</m:t>
+            <m:t>=ξ</m:t>
           </m:r>
           <m:f>
             <m:fPr>
@@ -4337,15 +4367,7 @@
               <w:sz w:val="22"/>
               <w:szCs w:val="22"/>
             </w:rPr>
-            <m:t>=</m:t>
-          </m:r>
-          <m:r>
-            <w:rPr>
-              <w:rFonts w:ascii="Cambria Math" w:hAnsi="Cambria Math"/>
-              <w:sz w:val="22"/>
-              <w:szCs w:val="22"/>
-            </w:rPr>
-            <m:t>ξ</m:t>
+            <m:t>=ξ</m:t>
           </m:r>
           <m:f>
             <m:fPr>
@@ -4659,15 +4681,7 @@
               <w:sz w:val="22"/>
               <w:szCs w:val="22"/>
             </w:rPr>
-            <m:t>=</m:t>
-          </m:r>
-          <m:r>
-            <w:rPr>
-              <w:rFonts w:ascii="Cambria Math" w:hAnsi="Cambria Math"/>
-              <w:sz w:val="22"/>
-              <w:szCs w:val="22"/>
-            </w:rPr>
-            <m:t>ξ</m:t>
+            <m:t>=ξ</m:t>
           </m:r>
           <m:f>
             <m:fPr>
@@ -4881,15 +4895,7 @@
                           <w:sz w:val="22"/>
                           <w:szCs w:val="22"/>
                         </w:rPr>
-                        <m:t>1</m:t>
-                      </m:r>
-                      <m:r>
-                        <w:rPr>
-                          <w:rFonts w:ascii="Cambria Math" w:hAnsi="Cambria Math"/>
-                          <w:sz w:val="22"/>
-                          <w:szCs w:val="22"/>
-                        </w:rPr>
-                        <m:t>+</m:t>
+                        <m:t>1+</m:t>
                       </m:r>
                       <m:sSup>
                         <m:sSupPr>
@@ -5004,15 +5010,7 @@
               <w:sz w:val="22"/>
               <w:szCs w:val="22"/>
             </w:rPr>
-            <m:t>=</m:t>
-          </m:r>
-          <m:r>
-            <w:rPr>
-              <w:rFonts w:ascii="Cambria Math" w:hAnsi="Cambria Math"/>
-              <w:sz w:val="22"/>
-              <w:szCs w:val="22"/>
-            </w:rPr>
-            <m:t>ξ</m:t>
+            <m:t>=ξ</m:t>
           </m:r>
           <m:f>
             <m:fPr>
@@ -5283,15 +5281,7 @@
               <w:sz w:val="22"/>
               <w:szCs w:val="22"/>
             </w:rPr>
-            <m:t>=</m:t>
-          </m:r>
-          <m:r>
-            <w:rPr>
-              <w:rFonts w:ascii="Cambria Math" w:hAnsi="Cambria Math"/>
-              <w:sz w:val="22"/>
-              <w:szCs w:val="22"/>
-            </w:rPr>
-            <m:t>ξ</m:t>
+            <m:t>=ξ</m:t>
           </m:r>
           <m:f>
             <m:fPr>
@@ -5663,7 +5653,7 @@
                     </pic:cNvPicPr>
                   </pic:nvPicPr>
                   <pic:blipFill>
-                    <a:blip r:embed="rId6">
+                    <a:blip r:embed="rId7">
                       <a:extLst>
                         <a:ext uri="{28A0092B-C50C-407E-A947-70E740481C1C}">
                           <a14:useLocalDpi xmlns:a14="http://schemas.microsoft.com/office/drawing/2010/main" val="0"/>
@@ -5931,15 +5921,7 @@
               <w:sz w:val="22"/>
               <w:szCs w:val="22"/>
             </w:rPr>
-            <m:t>-</m:t>
-          </m:r>
-          <m:r>
-            <w:rPr>
-              <w:rFonts w:ascii="Cambria Math" w:hAnsi="Cambria Math"/>
-              <w:sz w:val="22"/>
-              <w:szCs w:val="22"/>
-            </w:rPr>
-            <m:t>p(</m:t>
+            <m:t>-p(</m:t>
           </m:r>
           <m:sSub>
             <m:sSubPr>
@@ -6425,7 +6407,7 @@
                     </pic:cNvPicPr>
                   </pic:nvPicPr>
                   <pic:blipFill>
-                    <a:blip r:embed="rId7">
+                    <a:blip r:embed="rId8">
                       <a:extLst>
                         <a:ext uri="{28A0092B-C50C-407E-A947-70E740481C1C}">
                           <a14:useLocalDpi xmlns:a14="http://schemas.microsoft.com/office/drawing/2010/main" val="0"/>
@@ -6531,27 +6513,7 @@
           <w:sz w:val="22"/>
           <w:szCs w:val="22"/>
         </w:rPr>
-        <w:t xml:space="preserve">The implied and actual unemployment time series line up </w:t>
-      </w:r>
-      <w:proofErr w:type="gramStart"/>
-      <w:r>
-        <w:rPr>
-          <w:rFonts w:eastAsiaTheme="minorEastAsia"/>
-          <w:bCs/>
-          <w:sz w:val="22"/>
-          <w:szCs w:val="22"/>
-        </w:rPr>
-        <w:t>pretty closely</w:t>
-      </w:r>
-      <w:proofErr w:type="gramEnd"/>
-      <w:r>
-        <w:rPr>
-          <w:rFonts w:eastAsiaTheme="minorEastAsia"/>
-          <w:bCs/>
-          <w:sz w:val="22"/>
-          <w:szCs w:val="22"/>
-        </w:rPr>
-        <w:t xml:space="preserve"> and captures the main cyclical movements observed during the Great Recession and COVID-19 outbreak.</w:t>
+        <w:t>The implied and actual unemployment time series line up pretty closely and captures the main cyclical movements observed during the Great Recession and COVID-19 outbreak.</w:t>
       </w:r>
       <w:r>
         <w:rPr>
@@ -6632,27 +6594,7 @@
           <w:sz w:val="22"/>
           <w:szCs w:val="22"/>
         </w:rPr>
-        <w:t xml:space="preserve">It’s possible </w:t>
-      </w:r>
-      <w:proofErr w:type="gramStart"/>
-      <w:r>
-        <w:rPr>
-          <w:rFonts w:eastAsiaTheme="minorEastAsia"/>
-          <w:bCs/>
-          <w:sz w:val="22"/>
-          <w:szCs w:val="22"/>
-        </w:rPr>
-        <w:t>in reality that</w:t>
-      </w:r>
-      <w:proofErr w:type="gramEnd"/>
-      <w:r>
-        <w:rPr>
-          <w:rFonts w:eastAsiaTheme="minorEastAsia"/>
-          <w:bCs/>
-          <w:sz w:val="22"/>
-          <w:szCs w:val="22"/>
-        </w:rPr>
-        <w:t xml:space="preserve"> the following could generate a lower unemployment rate during periods of strong labour market outcomes:</w:t>
+        <w:t>It’s possible in reality that the following could generate a lower unemployment rate during periods of strong labour market outcomes:</w:t>
       </w:r>
     </w:p>
     <w:p>
@@ -7013,23 +6955,7 @@
               <w:sz w:val="22"/>
               <w:szCs w:val="22"/>
             </w:rPr>
-            <m:t>+λ[</m:t>
-          </m:r>
-          <m:r>
-            <w:rPr>
-              <w:rFonts w:ascii="Cambria Math" w:eastAsiaTheme="minorEastAsia" w:hAnsi="Cambria Math"/>
-              <w:sz w:val="22"/>
-              <w:szCs w:val="22"/>
-            </w:rPr>
-            <m:t>Ra+wl+π</m:t>
-          </m:r>
-          <m:r>
-            <w:rPr>
-              <w:rFonts w:ascii="Cambria Math" w:eastAsiaTheme="minorEastAsia" w:hAnsi="Cambria Math"/>
-              <w:sz w:val="22"/>
-              <w:szCs w:val="22"/>
-            </w:rPr>
-            <m:t>-c]</m:t>
+            <m:t>+λ[Ra+wl+π-c]</m:t>
           </m:r>
         </m:oMath>
       </m:oMathPara>
@@ -7265,23 +7191,7 @@
               <w:sz w:val="22"/>
               <w:szCs w:val="22"/>
             </w:rPr>
-            <m:t xml:space="preserve">: </m:t>
-          </m:r>
-          <m:r>
-            <w:rPr>
-              <w:rFonts w:ascii="Cambria Math" w:eastAsiaTheme="minorEastAsia" w:hAnsi="Cambria Math"/>
-              <w:sz w:val="22"/>
-              <w:szCs w:val="22"/>
-            </w:rPr>
-            <m:t>Ra+wl+π-c</m:t>
-          </m:r>
-          <m:r>
-            <w:rPr>
-              <w:rFonts w:ascii="Cambria Math" w:eastAsiaTheme="minorEastAsia" w:hAnsi="Cambria Math"/>
-              <w:sz w:val="22"/>
-              <w:szCs w:val="22"/>
-            </w:rPr>
-            <m:t>=0</m:t>
+            <m:t>: Ra+wl+π-c=0</m:t>
           </m:r>
         </m:oMath>
       </m:oMathPara>
@@ -7886,16 +7796,7 @@
           <w:sz w:val="22"/>
           <w:szCs w:val="22"/>
         </w:rPr>
-        <w:t>S</w:t>
-      </w:r>
-      <w:r>
-        <w:rPr>
-          <w:rFonts w:eastAsiaTheme="minorEastAsia"/>
-          <w:b/>
-          <w:sz w:val="22"/>
-          <w:szCs w:val="22"/>
-        </w:rPr>
-        <w:t xml:space="preserve">uppose N = 1, α = 0.5. Solve for ℓ. </w:t>
+        <w:t xml:space="preserve">Suppose N = 1, α = 0.5. Solve for ℓ. </w:t>
       </w:r>
     </w:p>
     <w:p>
@@ -8016,23 +7917,7 @@
               <w:sz w:val="22"/>
               <w:szCs w:val="22"/>
             </w:rPr>
-            <m:t>=Ra</m:t>
-          </m:r>
-          <m:r>
-            <w:rPr>
-              <w:rFonts w:ascii="Cambria Math" w:eastAsiaTheme="minorEastAsia" w:hAnsi="Cambria Math"/>
-              <w:sz w:val="22"/>
-              <w:szCs w:val="22"/>
-            </w:rPr>
-            <m:t>⇒</m:t>
-          </m:r>
-          <m:r>
-            <w:rPr>
-              <w:rFonts w:ascii="Cambria Math" w:eastAsiaTheme="minorEastAsia" w:hAnsi="Cambria Math"/>
-              <w:sz w:val="22"/>
-              <w:szCs w:val="22"/>
-            </w:rPr>
-            <m:t>1-l=</m:t>
+            <m:t>=Ra⇒1-l=</m:t>
           </m:r>
           <m:f>
             <m:fPr>
@@ -8073,15 +7958,7 @@
               <w:sz w:val="22"/>
               <w:szCs w:val="22"/>
             </w:rPr>
-            <m:t>⇒</m:t>
-          </m:r>
-          <m:r>
-            <w:rPr>
-              <w:rFonts w:ascii="Cambria Math" w:eastAsiaTheme="minorEastAsia" w:hAnsi="Cambria Math"/>
-              <w:sz w:val="22"/>
-              <w:szCs w:val="22"/>
-            </w:rPr>
-            <m:t>l=1-</m:t>
+            <m:t>⇒l=1-</m:t>
           </m:r>
           <m:f>
             <m:fPr>
@@ -9432,23 +9309,7 @@
               <w:sz w:val="22"/>
               <w:szCs w:val="22"/>
             </w:rPr>
-            <m:t>2l=1</m:t>
-          </m:r>
-          <m:r>
-            <w:rPr>
-              <w:rFonts w:ascii="Cambria Math" w:eastAsiaTheme="minorEastAsia" w:hAnsi="Cambria Math"/>
-              <w:sz w:val="22"/>
-              <w:szCs w:val="22"/>
-            </w:rPr>
-            <m:t>⇒</m:t>
-          </m:r>
-          <m:r>
-            <w:rPr>
-              <w:rFonts w:ascii="Cambria Math" w:eastAsiaTheme="minorEastAsia" w:hAnsi="Cambria Math"/>
-              <w:sz w:val="22"/>
-              <w:szCs w:val="22"/>
-            </w:rPr>
-            <m:t>l=</m:t>
+            <m:t>2l=1⇒l=</m:t>
           </m:r>
           <m:f>
             <m:fPr>
@@ -9583,9 +9444,8 @@
           <w:sz w:val="22"/>
           <w:szCs w:val="22"/>
         </w:rPr>
-        <w:t xml:space="preserve">. </w:t>
+        <w:t>.</w:t>
       </w:r>
-      <w:proofErr w:type="gramStart"/>
       <w:r>
         <w:rPr>
           <w:rFonts w:eastAsiaTheme="minorEastAsia"/>
@@ -9593,9 +9453,18 @@
           <w:sz w:val="22"/>
           <w:szCs w:val="22"/>
         </w:rPr>
-        <w:t>It’s</w:t>
+        <w:t xml:space="preserve"> For the planner, since pollution is generate by aggregate labour </w:t>
       </w:r>
-      <w:proofErr w:type="gramEnd"/>
+      <m:oMath>
+        <m:r>
+          <w:rPr>
+            <w:rFonts w:ascii="Cambria Math" w:eastAsiaTheme="minorEastAsia" w:hAnsi="Cambria Math"/>
+            <w:sz w:val="22"/>
+            <w:szCs w:val="22"/>
+          </w:rPr>
+          <m:t>L</m:t>
+        </m:r>
+      </m:oMath>
       <w:r>
         <w:rPr>
           <w:rFonts w:eastAsiaTheme="minorEastAsia"/>
@@ -9603,7 +9472,151 @@
           <w:sz w:val="22"/>
           <w:szCs w:val="22"/>
         </w:rPr>
-        <w:t xml:space="preserve"> problem can be formally characterised as:</w:t>
+        <w:t xml:space="preserve"> and each household suffers disutility </w:t>
+      </w:r>
+      <m:oMath>
+        <m:r>
+          <w:rPr>
+            <w:rFonts w:ascii="Cambria Math" w:eastAsiaTheme="minorEastAsia" w:hAnsi="Cambria Math"/>
+            <w:sz w:val="22"/>
+            <w:szCs w:val="22"/>
+          </w:rPr>
+          <m:t>D</m:t>
+        </m:r>
+        <m:d>
+          <m:dPr>
+            <m:ctrlPr>
+              <w:rPr>
+                <w:rFonts w:ascii="Cambria Math" w:eastAsiaTheme="minorEastAsia" w:hAnsi="Cambria Math"/>
+                <w:bCs/>
+                <w:i/>
+                <w:sz w:val="22"/>
+                <w:szCs w:val="22"/>
+              </w:rPr>
+            </m:ctrlPr>
+          </m:dPr>
+          <m:e>
+            <m:r>
+              <w:rPr>
+                <w:rFonts w:ascii="Cambria Math" w:eastAsiaTheme="minorEastAsia" w:hAnsi="Cambria Math"/>
+                <w:sz w:val="22"/>
+                <w:szCs w:val="22"/>
+              </w:rPr>
+              <m:t>P</m:t>
+            </m:r>
+          </m:e>
+        </m:d>
+        <m:r>
+          <w:rPr>
+            <w:rFonts w:ascii="Cambria Math" w:eastAsiaTheme="minorEastAsia" w:hAnsi="Cambria Math"/>
+            <w:sz w:val="22"/>
+            <w:szCs w:val="22"/>
+          </w:rPr>
+          <m:t>=</m:t>
+        </m:r>
+        <m:sSup>
+          <m:sSupPr>
+            <m:ctrlPr>
+              <w:rPr>
+                <w:rFonts w:ascii="Cambria Math" w:eastAsiaTheme="minorEastAsia" w:hAnsi="Cambria Math"/>
+                <w:bCs/>
+                <w:i/>
+                <w:sz w:val="22"/>
+                <w:szCs w:val="22"/>
+              </w:rPr>
+            </m:ctrlPr>
+          </m:sSupPr>
+          <m:e>
+            <m:r>
+              <w:rPr>
+                <w:rFonts w:ascii="Cambria Math" w:eastAsiaTheme="minorEastAsia" w:hAnsi="Cambria Math"/>
+                <w:sz w:val="22"/>
+                <w:szCs w:val="22"/>
+              </w:rPr>
+              <m:t>L</m:t>
+            </m:r>
+          </m:e>
+          <m:sup>
+            <m:r>
+              <w:rPr>
+                <w:rFonts w:ascii="Cambria Math" w:eastAsiaTheme="minorEastAsia" w:hAnsi="Cambria Math"/>
+                <w:sz w:val="22"/>
+                <w:szCs w:val="22"/>
+              </w:rPr>
+              <m:t>2</m:t>
+            </m:r>
+          </m:sup>
+        </m:sSup>
+      </m:oMath>
+      <w:r>
+        <w:rPr>
+          <w:rFonts w:eastAsiaTheme="minorEastAsia"/>
+          <w:bCs/>
+          <w:sz w:val="22"/>
+          <w:szCs w:val="22"/>
+        </w:rPr>
+        <w:t xml:space="preserve">, total pollution disutility sums across all households to </w:t>
+      </w:r>
+      <m:oMath>
+        <m:r>
+          <w:rPr>
+            <w:rFonts w:ascii="Cambria Math" w:eastAsiaTheme="minorEastAsia" w:hAnsi="Cambria Math"/>
+            <w:sz w:val="22"/>
+            <w:szCs w:val="22"/>
+          </w:rPr>
+          <m:t>-N</m:t>
+        </m:r>
+        <m:sSup>
+          <m:sSupPr>
+            <m:ctrlPr>
+              <w:rPr>
+                <w:rFonts w:ascii="Cambria Math" w:eastAsiaTheme="minorEastAsia" w:hAnsi="Cambria Math"/>
+                <w:bCs/>
+                <w:i/>
+                <w:sz w:val="22"/>
+                <w:szCs w:val="22"/>
+              </w:rPr>
+            </m:ctrlPr>
+          </m:sSupPr>
+          <m:e>
+            <m:r>
+              <w:rPr>
+                <w:rFonts w:ascii="Cambria Math" w:eastAsiaTheme="minorEastAsia" w:hAnsi="Cambria Math"/>
+                <w:sz w:val="22"/>
+                <w:szCs w:val="22"/>
+              </w:rPr>
+              <m:t>L</m:t>
+            </m:r>
+          </m:e>
+          <m:sup>
+            <m:r>
+              <w:rPr>
+                <w:rFonts w:ascii="Cambria Math" w:eastAsiaTheme="minorEastAsia" w:hAnsi="Cambria Math"/>
+                <w:sz w:val="22"/>
+                <w:szCs w:val="22"/>
+              </w:rPr>
+              <m:t>2</m:t>
+            </m:r>
+          </m:sup>
+        </m:sSup>
+      </m:oMath>
+      <w:r>
+        <w:rPr>
+          <w:rFonts w:eastAsiaTheme="minorEastAsia"/>
+          <w:bCs/>
+          <w:sz w:val="22"/>
+          <w:szCs w:val="22"/>
+        </w:rPr>
+        <w:t>. Therefore,</w:t>
+      </w:r>
+      <w:r>
+        <w:rPr>
+          <w:rFonts w:eastAsiaTheme="minorEastAsia"/>
+          <w:bCs/>
+          <w:sz w:val="22"/>
+          <w:szCs w:val="22"/>
+        </w:rPr>
+        <w:t xml:space="preserve"> It’s problem can be formally characterised as:</w:t>
       </w:r>
     </w:p>
     <w:p>
@@ -9715,7 +9728,7 @@
               <w:sz w:val="22"/>
               <w:szCs w:val="22"/>
             </w:rPr>
-            <m:t>-L-ND(</m:t>
+            <m:t>-L-</m:t>
           </m:r>
           <m:r>
             <w:rPr>
@@ -9723,16 +9736,40 @@
               <w:sz w:val="22"/>
               <w:szCs w:val="22"/>
             </w:rPr>
-            <m:t>L</m:t>
+            <m:t>N</m:t>
           </m:r>
-          <m:r>
-            <w:rPr>
-              <w:rFonts w:ascii="Cambria Math" w:eastAsiaTheme="minorEastAsia" w:hAnsi="Cambria Math"/>
-              <w:sz w:val="22"/>
-              <w:szCs w:val="22"/>
-            </w:rPr>
-            <m:t>)</m:t>
-          </m:r>
+          <m:sSup>
+            <m:sSupPr>
+              <m:ctrlPr>
+                <w:rPr>
+                  <w:rFonts w:ascii="Cambria Math" w:eastAsiaTheme="minorEastAsia" w:hAnsi="Cambria Math"/>
+                  <w:i/>
+                  <w:sz w:val="22"/>
+                  <w:szCs w:val="22"/>
+                </w:rPr>
+              </m:ctrlPr>
+            </m:sSupPr>
+            <m:e>
+              <m:r>
+                <w:rPr>
+                  <w:rFonts w:ascii="Cambria Math" w:eastAsiaTheme="minorEastAsia" w:hAnsi="Cambria Math"/>
+                  <w:sz w:val="22"/>
+                  <w:szCs w:val="22"/>
+                </w:rPr>
+                <m:t>L</m:t>
+              </m:r>
+            </m:e>
+            <m:sup>
+              <m:r>
+                <w:rPr>
+                  <w:rFonts w:ascii="Cambria Math" w:eastAsiaTheme="minorEastAsia" w:hAnsi="Cambria Math"/>
+                  <w:sz w:val="22"/>
+                  <w:szCs w:val="22"/>
+                </w:rPr>
+                <m:t>2</m:t>
+              </m:r>
+            </m:sup>
+          </m:sSup>
         </m:oMath>
       </m:oMathPara>
     </w:p>
@@ -9840,6 +9877,7 @@
           <w:sz w:val="22"/>
           <w:szCs w:val="22"/>
         </w:rPr>
+        <w:lastRenderedPageBreak/>
         <w:t>Which can be expressed as the following Lagrangian:</w:t>
       </w:r>
     </w:p>
@@ -9863,7 +9901,6 @@
               <w:sz w:val="22"/>
               <w:szCs w:val="22"/>
             </w:rPr>
-            <w:lastRenderedPageBreak/>
             <m:t>L=</m:t>
           </m:r>
           <m:r>
@@ -9928,38 +9965,7 @@
               <w:sz w:val="22"/>
               <w:szCs w:val="22"/>
             </w:rPr>
-            <m:t>-L-ND</m:t>
-          </m:r>
-          <m:d>
-            <m:dPr>
-              <m:ctrlPr>
-                <w:rPr>
-                  <w:rFonts w:ascii="Cambria Math" w:eastAsiaTheme="minorEastAsia" w:hAnsi="Cambria Math"/>
-                  <w:bCs/>
-                  <w:i/>
-                  <w:sz w:val="22"/>
-                  <w:szCs w:val="22"/>
-                </w:rPr>
-              </m:ctrlPr>
-            </m:dPr>
-            <m:e>
-              <m:r>
-                <w:rPr>
-                  <w:rFonts w:ascii="Cambria Math" w:eastAsiaTheme="minorEastAsia" w:hAnsi="Cambria Math"/>
-                  <w:sz w:val="22"/>
-                  <w:szCs w:val="22"/>
-                </w:rPr>
-                <m:t>P</m:t>
-              </m:r>
-            </m:e>
-          </m:d>
-          <m:r>
-            <w:rPr>
-              <w:rFonts w:ascii="Cambria Math" w:eastAsiaTheme="minorEastAsia" w:hAnsi="Cambria Math"/>
-              <w:sz w:val="22"/>
-              <w:szCs w:val="22"/>
-            </w:rPr>
-            <m:t>+λ</m:t>
+            <m:t>-L-</m:t>
           </m:r>
           <m:r>
             <w:rPr>
@@ -9967,7 +9973,47 @@
               <w:sz w:val="22"/>
               <w:szCs w:val="22"/>
             </w:rPr>
-            <m:t>(</m:t>
+            <m:t>N</m:t>
+          </m:r>
+          <m:sSup>
+            <m:sSupPr>
+              <m:ctrlPr>
+                <w:rPr>
+                  <w:rFonts w:ascii="Cambria Math" w:eastAsiaTheme="minorEastAsia" w:hAnsi="Cambria Math"/>
+                  <w:i/>
+                  <w:sz w:val="22"/>
+                  <w:szCs w:val="22"/>
+                </w:rPr>
+              </m:ctrlPr>
+            </m:sSupPr>
+            <m:e>
+              <m:r>
+                <w:rPr>
+                  <w:rFonts w:ascii="Cambria Math" w:eastAsiaTheme="minorEastAsia" w:hAnsi="Cambria Math"/>
+                  <w:sz w:val="22"/>
+                  <w:szCs w:val="22"/>
+                </w:rPr>
+                <m:t>L</m:t>
+              </m:r>
+            </m:e>
+            <m:sup>
+              <m:r>
+                <w:rPr>
+                  <w:rFonts w:ascii="Cambria Math" w:eastAsiaTheme="minorEastAsia" w:hAnsi="Cambria Math"/>
+                  <w:sz w:val="22"/>
+                  <w:szCs w:val="22"/>
+                </w:rPr>
+                <m:t>2</m:t>
+              </m:r>
+            </m:sup>
+          </m:sSup>
+          <m:r>
+            <w:rPr>
+              <w:rFonts w:ascii="Cambria Math" w:eastAsiaTheme="minorEastAsia" w:hAnsi="Cambria Math"/>
+              <w:sz w:val="22"/>
+              <w:szCs w:val="22"/>
+            </w:rPr>
+            <m:t>+</m:t>
           </m:r>
           <m:r>
             <w:rPr>
@@ -9975,7 +10021,7 @@
               <w:sz w:val="22"/>
               <w:szCs w:val="22"/>
             </w:rPr>
-            <m:t>z</m:t>
+            <m:t>λ(z</m:t>
           </m:r>
           <m:sSup>
             <m:sSupPr>
@@ -10113,15 +10159,7 @@
               <w:sz w:val="22"/>
               <w:szCs w:val="22"/>
             </w:rPr>
-            <m:t xml:space="preserve">:     </m:t>
-          </m:r>
-          <m:r>
-            <w:rPr>
-              <w:rFonts w:ascii="Cambria Math" w:eastAsiaTheme="minorEastAsia" w:hAnsi="Cambria Math"/>
-              <w:sz w:val="22"/>
-              <w:szCs w:val="22"/>
-            </w:rPr>
-            <m:t>N*</m:t>
+            <m:t>:     N*</m:t>
           </m:r>
           <m:f>
             <m:fPr>
@@ -10142,8 +10180,42 @@
                   <w:sz w:val="22"/>
                   <w:szCs w:val="22"/>
                 </w:rPr>
-                <m:t>1</m:t>
-              </m:r>
+                <m:t>∂</m:t>
+              </m:r>
+              <m:d>
+                <m:dPr>
+                  <m:ctrlPr>
+                    <w:rPr>
+                      <w:rFonts w:ascii="Cambria Math" w:eastAsiaTheme="minorEastAsia" w:hAnsi="Cambria Math"/>
+                      <w:bCs/>
+                      <w:i/>
+                      <w:sz w:val="22"/>
+                      <w:szCs w:val="22"/>
+                    </w:rPr>
+                  </m:ctrlPr>
+                </m:dPr>
+                <m:e>
+                  <m:r>
+                    <m:rPr>
+                      <m:sty m:val="p"/>
+                    </m:rPr>
+                    <w:rPr>
+                      <w:rFonts w:ascii="Cambria Math" w:eastAsiaTheme="minorEastAsia" w:hAnsi="Cambria Math"/>
+                      <w:sz w:val="22"/>
+                      <w:szCs w:val="22"/>
+                    </w:rPr>
+                    <m:t>ln⁡</m:t>
+                  </m:r>
+                  <m:r>
+                    <w:rPr>
+                      <w:rFonts w:ascii="Cambria Math" w:eastAsiaTheme="minorEastAsia" w:hAnsi="Cambria Math"/>
+                      <w:sz w:val="22"/>
+                      <w:szCs w:val="22"/>
+                    </w:rPr>
+                    <m:t>(.)</m:t>
+                  </m:r>
+                </m:e>
+              </m:d>
             </m:num>
             <m:den>
               <m:r>
@@ -10152,7 +10224,7 @@
                   <w:sz w:val="22"/>
                   <w:szCs w:val="22"/>
                 </w:rPr>
-                <m:t>C/N</m:t>
+                <m:t>∂C</m:t>
               </m:r>
             </m:den>
           </m:f>
@@ -10241,15 +10313,7 @@
                   <w:sz w:val="22"/>
                   <w:szCs w:val="22"/>
                 </w:rPr>
-                <m:t>∂</m:t>
-              </m:r>
-              <m:r>
-                <w:rPr>
-                  <w:rFonts w:ascii="Cambria Math" w:eastAsiaTheme="minorEastAsia" w:hAnsi="Cambria Math"/>
-                  <w:sz w:val="22"/>
-                  <w:szCs w:val="22"/>
-                </w:rPr>
-                <m:t>C</m:t>
+                <m:t>∂C</m:t>
               </m:r>
             </m:den>
           </m:f>
@@ -10427,7 +10491,7 @@
               <w:sz w:val="22"/>
               <w:szCs w:val="22"/>
             </w:rPr>
-            <m:t>:</m:t>
+            <m:t>:    -1-</m:t>
           </m:r>
           <m:r>
             <w:rPr>
@@ -10435,48 +10499,15 @@
               <w:sz w:val="22"/>
               <w:szCs w:val="22"/>
             </w:rPr>
-            <m:t xml:space="preserve">    -1-N</m:t>
+            <m:t>2NL</m:t>
           </m:r>
-          <m:sSup>
-            <m:sSupPr>
-              <m:ctrlPr>
-                <w:rPr>
-                  <w:rFonts w:ascii="Cambria Math" w:eastAsiaTheme="minorEastAsia" w:hAnsi="Cambria Math"/>
-                  <w:bCs/>
-                  <w:i/>
-                  <w:sz w:val="22"/>
-                  <w:szCs w:val="22"/>
-                </w:rPr>
-              </m:ctrlPr>
-            </m:sSupPr>
-            <m:e>
-              <m:r>
-                <w:rPr>
-                  <w:rFonts w:ascii="Cambria Math" w:eastAsiaTheme="minorEastAsia" w:hAnsi="Cambria Math"/>
-                  <w:sz w:val="22"/>
-                  <w:szCs w:val="22"/>
-                </w:rPr>
-                <m:t>D</m:t>
-              </m:r>
-            </m:e>
-            <m:sup>
-              <m:r>
-                <w:rPr>
-                  <w:rFonts w:ascii="Cambria Math" w:eastAsiaTheme="minorEastAsia" w:hAnsi="Cambria Math"/>
-                  <w:sz w:val="22"/>
-                  <w:szCs w:val="22"/>
-                </w:rPr>
-                <m:t>'</m:t>
-              </m:r>
-            </m:sup>
-          </m:sSup>
           <m:r>
             <w:rPr>
               <w:rFonts w:ascii="Cambria Math" w:eastAsiaTheme="minorEastAsia" w:hAnsi="Cambria Math"/>
               <w:sz w:val="22"/>
               <w:szCs w:val="22"/>
             </w:rPr>
-            <m:t>L+λ</m:t>
+            <m:t>+λ</m:t>
           </m:r>
           <m:d>
             <m:dPr>
@@ -10712,7 +10743,7 @@
               <w:sz w:val="22"/>
               <w:szCs w:val="22"/>
             </w:rPr>
-            <m:t>:</m:t>
+            <m:t>:     -1-</m:t>
           </m:r>
           <m:r>
             <w:rPr>
@@ -10720,7 +10751,7 @@
               <w:sz w:val="22"/>
               <w:szCs w:val="22"/>
             </w:rPr>
-            <m:t xml:space="preserve">     </m:t>
+            <m:t>2NL</m:t>
           </m:r>
           <m:r>
             <w:rPr>
@@ -10728,48 +10759,7 @@
               <w:sz w:val="22"/>
               <w:szCs w:val="22"/>
             </w:rPr>
-            <m:t>-1-N</m:t>
-          </m:r>
-          <m:sSup>
-            <m:sSupPr>
-              <m:ctrlPr>
-                <w:rPr>
-                  <w:rFonts w:ascii="Cambria Math" w:eastAsiaTheme="minorEastAsia" w:hAnsi="Cambria Math"/>
-                  <w:bCs/>
-                  <w:i/>
-                  <w:sz w:val="22"/>
-                  <w:szCs w:val="22"/>
-                </w:rPr>
-              </m:ctrlPr>
-            </m:sSupPr>
-            <m:e>
-              <m:r>
-                <w:rPr>
-                  <w:rFonts w:ascii="Cambria Math" w:eastAsiaTheme="minorEastAsia" w:hAnsi="Cambria Math"/>
-                  <w:sz w:val="22"/>
-                  <w:szCs w:val="22"/>
-                </w:rPr>
-                <m:t>D</m:t>
-              </m:r>
-            </m:e>
-            <m:sup>
-              <m:r>
-                <w:rPr>
-                  <w:rFonts w:ascii="Cambria Math" w:eastAsiaTheme="minorEastAsia" w:hAnsi="Cambria Math"/>
-                  <w:sz w:val="22"/>
-                  <w:szCs w:val="22"/>
-                </w:rPr>
-                <m:t>'</m:t>
-              </m:r>
-            </m:sup>
-          </m:sSup>
-          <m:r>
-            <w:rPr>
-              <w:rFonts w:ascii="Cambria Math" w:eastAsiaTheme="minorEastAsia" w:hAnsi="Cambria Math"/>
-              <w:sz w:val="22"/>
-              <w:szCs w:val="22"/>
-            </w:rPr>
-            <m:t>L+</m:t>
+            <m:t>+</m:t>
           </m:r>
           <m:f>
             <m:fPr>
@@ -11070,7 +11060,7 @@
               <w:sz w:val="22"/>
               <w:szCs w:val="22"/>
             </w:rPr>
-            <m:t xml:space="preserve">:  </m:t>
+            <m:t>:  -1-</m:t>
           </m:r>
           <m:r>
             <w:rPr>
@@ -11078,48 +11068,7 @@
               <w:sz w:val="22"/>
               <w:szCs w:val="22"/>
             </w:rPr>
-            <m:t>-1-N</m:t>
-          </m:r>
-          <m:sSup>
-            <m:sSupPr>
-              <m:ctrlPr>
-                <w:rPr>
-                  <w:rFonts w:ascii="Cambria Math" w:eastAsiaTheme="minorEastAsia" w:hAnsi="Cambria Math"/>
-                  <w:bCs/>
-                  <w:i/>
-                  <w:sz w:val="22"/>
-                  <w:szCs w:val="22"/>
-                </w:rPr>
-              </m:ctrlPr>
-            </m:sSupPr>
-            <m:e>
-              <m:r>
-                <w:rPr>
-                  <w:rFonts w:ascii="Cambria Math" w:eastAsiaTheme="minorEastAsia" w:hAnsi="Cambria Math"/>
-                  <w:sz w:val="22"/>
-                  <w:szCs w:val="22"/>
-                </w:rPr>
-                <m:t>D</m:t>
-              </m:r>
-            </m:e>
-            <m:sup>
-              <m:r>
-                <w:rPr>
-                  <w:rFonts w:ascii="Cambria Math" w:eastAsiaTheme="minorEastAsia" w:hAnsi="Cambria Math"/>
-                  <w:sz w:val="22"/>
-                  <w:szCs w:val="22"/>
-                </w:rPr>
-                <m:t>'</m:t>
-              </m:r>
-            </m:sup>
-          </m:sSup>
-          <m:r>
-            <w:rPr>
-              <w:rFonts w:ascii="Cambria Math" w:eastAsiaTheme="minorEastAsia" w:hAnsi="Cambria Math"/>
-              <w:sz w:val="22"/>
-              <w:szCs w:val="22"/>
-            </w:rPr>
-            <m:t>L+</m:t>
+            <m:t>2NL</m:t>
           </m:r>
           <m:r>
             <w:rPr>
@@ -11127,7 +11076,7 @@
               <w:sz w:val="22"/>
               <w:szCs w:val="22"/>
             </w:rPr>
-            <m:t>N</m:t>
+            <m:t>+N</m:t>
           </m:r>
           <m:d>
             <m:dPr>
@@ -11368,7 +11317,7 @@
               <w:sz w:val="22"/>
               <w:szCs w:val="22"/>
             </w:rPr>
-            <m:t xml:space="preserve">:   </m:t>
+            <m:t>:   -1-</m:t>
           </m:r>
           <m:r>
             <w:rPr>
@@ -11376,48 +11325,15 @@
               <w:sz w:val="22"/>
               <w:szCs w:val="22"/>
             </w:rPr>
-            <m:t>-1-N</m:t>
+            <m:t>2NL</m:t>
           </m:r>
-          <m:sSup>
-            <m:sSupPr>
-              <m:ctrlPr>
-                <w:rPr>
-                  <w:rFonts w:ascii="Cambria Math" w:eastAsiaTheme="minorEastAsia" w:hAnsi="Cambria Math"/>
-                  <w:bCs/>
-                  <w:i/>
-                  <w:sz w:val="22"/>
-                  <w:szCs w:val="22"/>
-                </w:rPr>
-              </m:ctrlPr>
-            </m:sSupPr>
-            <m:e>
-              <m:r>
-                <w:rPr>
-                  <w:rFonts w:ascii="Cambria Math" w:eastAsiaTheme="minorEastAsia" w:hAnsi="Cambria Math"/>
-                  <w:sz w:val="22"/>
-                  <w:szCs w:val="22"/>
-                </w:rPr>
-                <m:t>D</m:t>
-              </m:r>
-            </m:e>
-            <m:sup>
-              <m:r>
-                <w:rPr>
-                  <w:rFonts w:ascii="Cambria Math" w:eastAsiaTheme="minorEastAsia" w:hAnsi="Cambria Math"/>
-                  <w:sz w:val="22"/>
-                  <w:szCs w:val="22"/>
-                </w:rPr>
-                <m:t>'</m:t>
-              </m:r>
-            </m:sup>
-          </m:sSup>
           <m:r>
             <w:rPr>
               <w:rFonts w:ascii="Cambria Math" w:eastAsiaTheme="minorEastAsia" w:hAnsi="Cambria Math"/>
               <w:sz w:val="22"/>
               <w:szCs w:val="22"/>
             </w:rPr>
-            <m:t>L+</m:t>
+            <m:t>+</m:t>
           </m:r>
           <m:f>
             <m:fPr>
@@ -11481,23 +11397,7 @@
               <w:sz w:val="22"/>
               <w:szCs w:val="22"/>
             </w:rPr>
-            <m:t>=0</m:t>
-          </m:r>
-          <m:r>
-            <w:rPr>
-              <w:rFonts w:ascii="Cambria Math" w:eastAsiaTheme="minorEastAsia" w:hAnsi="Cambria Math"/>
-              <w:sz w:val="22"/>
-              <w:szCs w:val="22"/>
-            </w:rPr>
-            <m:t xml:space="preserve">  </m:t>
-          </m:r>
-          <m:r>
-            <w:rPr>
-              <w:rFonts w:ascii="Cambria Math" w:eastAsiaTheme="minorEastAsia" w:hAnsi="Cambria Math"/>
-              <w:sz w:val="22"/>
-              <w:szCs w:val="22"/>
-            </w:rPr>
-            <m:t>⇒</m:t>
+            <m:t>=0  ⇒</m:t>
           </m:r>
           <m:f>
             <m:fPr>
@@ -11561,7 +11461,23 @@
               <w:sz w:val="22"/>
               <w:szCs w:val="22"/>
             </w:rPr>
-            <m:t>=1+NL</m:t>
+            <m:t>=1+</m:t>
+          </m:r>
+          <m:r>
+            <w:rPr>
+              <w:rFonts w:ascii="Cambria Math" w:eastAsiaTheme="minorEastAsia" w:hAnsi="Cambria Math"/>
+              <w:sz w:val="22"/>
+              <w:szCs w:val="22"/>
+            </w:rPr>
+            <m:t>2</m:t>
+          </m:r>
+          <m:r>
+            <w:rPr>
+              <w:rFonts w:ascii="Cambria Math" w:eastAsiaTheme="minorEastAsia" w:hAnsi="Cambria Math"/>
+              <w:sz w:val="22"/>
+              <w:szCs w:val="22"/>
+            </w:rPr>
+            <m:t>NL</m:t>
           </m:r>
         </m:oMath>
       </m:oMathPara>
@@ -11644,7 +11560,479 @@
               <w:sz w:val="22"/>
               <w:szCs w:val="22"/>
             </w:rPr>
-            <m:t xml:space="preserve">:     </m:t>
+            <m:t>:     C=z</m:t>
+          </m:r>
+          <m:sSup>
+            <m:sSupPr>
+              <m:ctrlPr>
+                <w:rPr>
+                  <w:rFonts w:ascii="Cambria Math" w:eastAsiaTheme="minorEastAsia" w:hAnsi="Cambria Math"/>
+                  <w:bCs/>
+                  <w:i/>
+                  <w:sz w:val="22"/>
+                  <w:szCs w:val="22"/>
+                </w:rPr>
+              </m:ctrlPr>
+            </m:sSupPr>
+            <m:e>
+              <m:r>
+                <w:rPr>
+                  <w:rFonts w:ascii="Cambria Math" w:eastAsiaTheme="minorEastAsia" w:hAnsi="Cambria Math"/>
+                  <w:sz w:val="22"/>
+                  <w:szCs w:val="22"/>
+                </w:rPr>
+                <m:t>K</m:t>
+              </m:r>
+            </m:e>
+            <m:sup>
+              <m:r>
+                <w:rPr>
+                  <w:rFonts w:ascii="Cambria Math" w:eastAsiaTheme="minorEastAsia" w:hAnsi="Cambria Math"/>
+                  <w:sz w:val="22"/>
+                  <w:szCs w:val="22"/>
+                </w:rPr>
+                <m:t>α</m:t>
+              </m:r>
+            </m:sup>
+          </m:sSup>
+          <m:sSup>
+            <m:sSupPr>
+              <m:ctrlPr>
+                <w:rPr>
+                  <w:rFonts w:ascii="Cambria Math" w:eastAsiaTheme="minorEastAsia" w:hAnsi="Cambria Math"/>
+                  <w:bCs/>
+                  <w:i/>
+                  <w:sz w:val="22"/>
+                  <w:szCs w:val="22"/>
+                </w:rPr>
+              </m:ctrlPr>
+            </m:sSupPr>
+            <m:e>
+              <m:r>
+                <w:rPr>
+                  <w:rFonts w:ascii="Cambria Math" w:eastAsiaTheme="minorEastAsia" w:hAnsi="Cambria Math"/>
+                  <w:sz w:val="22"/>
+                  <w:szCs w:val="22"/>
+                </w:rPr>
+                <m:t>L</m:t>
+              </m:r>
+            </m:e>
+            <m:sup>
+              <m:r>
+                <w:rPr>
+                  <w:rFonts w:ascii="Cambria Math" w:eastAsiaTheme="minorEastAsia" w:hAnsi="Cambria Math"/>
+                  <w:sz w:val="22"/>
+                  <w:szCs w:val="22"/>
+                </w:rPr>
+                <m:t>1-α</m:t>
+              </m:r>
+            </m:sup>
+          </m:sSup>
+        </m:oMath>
+      </m:oMathPara>
+    </w:p>
+    <w:p>
+      <w:pPr>
+        <w:rPr>
+          <w:rFonts w:eastAsiaTheme="minorEastAsia"/>
+          <w:bCs/>
+          <w:sz w:val="22"/>
+          <w:szCs w:val="22"/>
+        </w:rPr>
+      </w:pPr>
+    </w:p>
+    <w:p>
+      <w:pPr>
+        <w:pStyle w:val="ListParagraph"/>
+        <w:numPr>
+          <w:ilvl w:val="0"/>
+          <w:numId w:val="8"/>
+        </w:numPr>
+        <w:rPr>
+          <w:rFonts w:eastAsiaTheme="minorEastAsia"/>
+          <w:b/>
+          <w:sz w:val="22"/>
+          <w:szCs w:val="22"/>
+        </w:rPr>
+      </w:pPr>
+      <w:r>
+        <w:rPr>
+          <w:rFonts w:eastAsiaTheme="minorEastAsia"/>
+          <w:b/>
+          <w:sz w:val="22"/>
+          <w:szCs w:val="22"/>
+        </w:rPr>
+        <w:t>Again, assume N = 1 and α = 0.5. Solve for the social planner’s choice of ℓ SP. Is the planner’s choice the same as that observed in the market economy? Briefly explain why there may or may not be differences</w:t>
+      </w:r>
+    </w:p>
+    <w:p>
+      <w:pPr>
+        <w:rPr>
+          <w:rFonts w:eastAsiaTheme="minorEastAsia"/>
+          <w:bCs/>
+          <w:sz w:val="22"/>
+          <w:szCs w:val="22"/>
+        </w:rPr>
+      </w:pPr>
+      <w:r>
+        <w:rPr>
+          <w:rFonts w:eastAsiaTheme="minorEastAsia"/>
+          <w:bCs/>
+          <w:sz w:val="22"/>
+          <w:szCs w:val="22"/>
+        </w:rPr>
+        <w:t>Starting with the labour FOC from earlier, sub in the relevant parameter values:</w:t>
+      </w:r>
+    </w:p>
+    <w:p>
+      <w:pPr>
+        <w:rPr>
+          <w:rFonts w:eastAsiaTheme="minorEastAsia"/>
+          <w:sz w:val="22"/>
+          <w:szCs w:val="22"/>
+        </w:rPr>
+      </w:pPr>
+      <m:oMathPara>
+        <m:oMath>
+          <m:f>
+            <m:fPr>
+              <m:ctrlPr>
+                <w:rPr>
+                  <w:rFonts w:ascii="Cambria Math" w:eastAsiaTheme="minorEastAsia" w:hAnsi="Cambria Math"/>
+                  <w:bCs/>
+                  <w:i/>
+                  <w:sz w:val="22"/>
+                  <w:szCs w:val="22"/>
+                </w:rPr>
+              </m:ctrlPr>
+            </m:fPr>
+            <m:num>
+              <m:r>
+                <w:rPr>
+                  <w:rFonts w:ascii="Cambria Math" w:eastAsiaTheme="minorEastAsia" w:hAnsi="Cambria Math"/>
+                  <w:sz w:val="22"/>
+                  <w:szCs w:val="22"/>
+                </w:rPr>
+                <m:t>N</m:t>
+              </m:r>
+              <m:d>
+                <m:dPr>
+                  <m:ctrlPr>
+                    <w:rPr>
+                      <w:rFonts w:ascii="Cambria Math" w:eastAsiaTheme="minorEastAsia" w:hAnsi="Cambria Math"/>
+                      <w:bCs/>
+                      <w:i/>
+                      <w:sz w:val="22"/>
+                      <w:szCs w:val="22"/>
+                    </w:rPr>
+                  </m:ctrlPr>
+                </m:dPr>
+                <m:e>
+                  <m:r>
+                    <w:rPr>
+                      <w:rFonts w:ascii="Cambria Math" w:eastAsiaTheme="minorEastAsia" w:hAnsi="Cambria Math"/>
+                      <w:sz w:val="22"/>
+                      <w:szCs w:val="22"/>
+                    </w:rPr>
+                    <m:t>1-α</m:t>
+                  </m:r>
+                </m:e>
+              </m:d>
+            </m:num>
+            <m:den>
+              <m:r>
+                <w:rPr>
+                  <w:rFonts w:ascii="Cambria Math" w:eastAsiaTheme="minorEastAsia" w:hAnsi="Cambria Math"/>
+                  <w:sz w:val="22"/>
+                  <w:szCs w:val="22"/>
+                </w:rPr>
+                <m:t>L</m:t>
+              </m:r>
+            </m:den>
+          </m:f>
+          <m:r>
+            <w:rPr>
+              <w:rFonts w:ascii="Cambria Math" w:eastAsiaTheme="minorEastAsia" w:hAnsi="Cambria Math"/>
+              <w:sz w:val="22"/>
+              <w:szCs w:val="22"/>
+            </w:rPr>
+            <m:t>=1+2NL</m:t>
+          </m:r>
+        </m:oMath>
+      </m:oMathPara>
+    </w:p>
+    <w:p>
+      <w:pPr>
+        <w:rPr>
+          <w:rFonts w:eastAsiaTheme="minorEastAsia"/>
+          <w:sz w:val="22"/>
+          <w:szCs w:val="22"/>
+        </w:rPr>
+      </w:pPr>
+      <m:oMathPara>
+        <m:oMath>
+          <m:f>
+            <m:fPr>
+              <m:ctrlPr>
+                <w:rPr>
+                  <w:rFonts w:ascii="Cambria Math" w:eastAsiaTheme="minorEastAsia" w:hAnsi="Cambria Math"/>
+                  <w:bCs/>
+                  <w:i/>
+                  <w:sz w:val="22"/>
+                  <w:szCs w:val="22"/>
+                </w:rPr>
+              </m:ctrlPr>
+            </m:fPr>
+            <m:num>
+              <m:d>
+                <m:dPr>
+                  <m:ctrlPr>
+                    <w:rPr>
+                      <w:rFonts w:ascii="Cambria Math" w:eastAsiaTheme="minorEastAsia" w:hAnsi="Cambria Math"/>
+                      <w:bCs/>
+                      <w:i/>
+                      <w:sz w:val="22"/>
+                      <w:szCs w:val="22"/>
+                    </w:rPr>
+                  </m:ctrlPr>
+                </m:dPr>
+                <m:e>
+                  <m:r>
+                    <w:rPr>
+                      <w:rFonts w:ascii="Cambria Math" w:eastAsiaTheme="minorEastAsia" w:hAnsi="Cambria Math"/>
+                      <w:sz w:val="22"/>
+                      <w:szCs w:val="22"/>
+                    </w:rPr>
+                    <m:t>1-</m:t>
+                  </m:r>
+                  <m:f>
+                    <m:fPr>
+                      <m:ctrlPr>
+                        <w:rPr>
+                          <w:rFonts w:ascii="Cambria Math" w:eastAsiaTheme="minorEastAsia" w:hAnsi="Cambria Math"/>
+                          <w:i/>
+                          <w:sz w:val="22"/>
+                          <w:szCs w:val="22"/>
+                        </w:rPr>
+                      </m:ctrlPr>
+                    </m:fPr>
+                    <m:num>
+                      <m:r>
+                        <w:rPr>
+                          <w:rFonts w:ascii="Cambria Math" w:eastAsiaTheme="minorEastAsia" w:hAnsi="Cambria Math"/>
+                          <w:sz w:val="22"/>
+                          <w:szCs w:val="22"/>
+                        </w:rPr>
+                        <m:t>1</m:t>
+                      </m:r>
+                    </m:num>
+                    <m:den>
+                      <m:r>
+                        <w:rPr>
+                          <w:rFonts w:ascii="Cambria Math" w:eastAsiaTheme="minorEastAsia" w:hAnsi="Cambria Math"/>
+                          <w:sz w:val="22"/>
+                          <w:szCs w:val="22"/>
+                        </w:rPr>
+                        <m:t>2</m:t>
+                      </m:r>
+                    </m:den>
+                  </m:f>
+                </m:e>
+              </m:d>
+            </m:num>
+            <m:den>
+              <m:r>
+                <w:rPr>
+                  <w:rFonts w:ascii="Cambria Math" w:eastAsiaTheme="minorEastAsia" w:hAnsi="Cambria Math"/>
+                  <w:sz w:val="22"/>
+                  <w:szCs w:val="22"/>
+                </w:rPr>
+                <m:t>L</m:t>
+              </m:r>
+            </m:den>
+          </m:f>
+          <m:r>
+            <w:rPr>
+              <w:rFonts w:ascii="Cambria Math" w:eastAsiaTheme="minorEastAsia" w:hAnsi="Cambria Math"/>
+              <w:sz w:val="22"/>
+              <w:szCs w:val="22"/>
+            </w:rPr>
+            <m:t>=1+2L</m:t>
+          </m:r>
+        </m:oMath>
+      </m:oMathPara>
+    </w:p>
+    <w:p>
+      <w:pPr>
+        <w:rPr>
+          <w:rFonts w:eastAsiaTheme="minorEastAsia"/>
+          <w:sz w:val="22"/>
+          <w:szCs w:val="22"/>
+        </w:rPr>
+      </w:pPr>
+      <m:oMathPara>
+        <m:oMath>
+          <m:f>
+            <m:fPr>
+              <m:ctrlPr>
+                <w:rPr>
+                  <w:rFonts w:ascii="Cambria Math" w:eastAsiaTheme="minorEastAsia" w:hAnsi="Cambria Math"/>
+                  <w:bCs/>
+                  <w:i/>
+                  <w:sz w:val="22"/>
+                  <w:szCs w:val="22"/>
+                </w:rPr>
+              </m:ctrlPr>
+            </m:fPr>
+            <m:num>
+              <m:r>
+                <w:rPr>
+                  <w:rFonts w:ascii="Cambria Math" w:eastAsiaTheme="minorEastAsia" w:hAnsi="Cambria Math"/>
+                  <w:sz w:val="22"/>
+                  <w:szCs w:val="22"/>
+                </w:rPr>
+                <m:t>1</m:t>
+              </m:r>
+            </m:num>
+            <m:den>
+              <m:r>
+                <w:rPr>
+                  <w:rFonts w:ascii="Cambria Math" w:eastAsiaTheme="minorEastAsia" w:hAnsi="Cambria Math"/>
+                  <w:sz w:val="22"/>
+                  <w:szCs w:val="22"/>
+                </w:rPr>
+                <m:t>2</m:t>
+              </m:r>
+              <m:r>
+                <w:rPr>
+                  <w:rFonts w:ascii="Cambria Math" w:eastAsiaTheme="minorEastAsia" w:hAnsi="Cambria Math"/>
+                  <w:sz w:val="22"/>
+                  <w:szCs w:val="22"/>
+                </w:rPr>
+                <m:t>L</m:t>
+              </m:r>
+            </m:den>
+          </m:f>
+          <m:r>
+            <w:rPr>
+              <w:rFonts w:ascii="Cambria Math" w:eastAsiaTheme="minorEastAsia" w:hAnsi="Cambria Math"/>
+              <w:sz w:val="22"/>
+              <w:szCs w:val="22"/>
+            </w:rPr>
+            <m:t>=1+2L</m:t>
+          </m:r>
+        </m:oMath>
+      </m:oMathPara>
+    </w:p>
+    <w:p>
+      <w:pPr>
+        <w:rPr>
+          <w:rFonts w:eastAsiaTheme="minorEastAsia"/>
+          <w:sz w:val="22"/>
+          <w:szCs w:val="22"/>
+        </w:rPr>
+      </w:pPr>
+      <w:r>
+        <w:rPr>
+          <w:rFonts w:eastAsiaTheme="minorEastAsia"/>
+          <w:sz w:val="22"/>
+          <w:szCs w:val="22"/>
+        </w:rPr>
+        <w:t>Multiply by L to remove the LHS denominator:</w:t>
+      </w:r>
+    </w:p>
+    <w:p>
+      <w:pPr>
+        <w:rPr>
+          <w:rFonts w:eastAsiaTheme="minorEastAsia"/>
+          <w:bCs/>
+          <w:sz w:val="22"/>
+          <w:szCs w:val="22"/>
+        </w:rPr>
+      </w:pPr>
+      <m:oMathPara>
+        <m:oMath>
+          <m:f>
+            <m:fPr>
+              <m:ctrlPr>
+                <w:rPr>
+                  <w:rFonts w:ascii="Cambria Math" w:eastAsiaTheme="minorEastAsia" w:hAnsi="Cambria Math"/>
+                  <w:bCs/>
+                  <w:i/>
+                  <w:sz w:val="22"/>
+                  <w:szCs w:val="22"/>
+                </w:rPr>
+              </m:ctrlPr>
+            </m:fPr>
+            <m:num>
+              <m:r>
+                <w:rPr>
+                  <w:rFonts w:ascii="Cambria Math" w:eastAsiaTheme="minorEastAsia" w:hAnsi="Cambria Math"/>
+                  <w:sz w:val="22"/>
+                  <w:szCs w:val="22"/>
+                </w:rPr>
+                <m:t>1</m:t>
+              </m:r>
+            </m:num>
+            <m:den>
+              <m:r>
+                <w:rPr>
+                  <w:rFonts w:ascii="Cambria Math" w:eastAsiaTheme="minorEastAsia" w:hAnsi="Cambria Math"/>
+                  <w:sz w:val="22"/>
+                  <w:szCs w:val="22"/>
+                </w:rPr>
+                <m:t>2</m:t>
+              </m:r>
+            </m:den>
+          </m:f>
+          <m:r>
+            <w:rPr>
+              <w:rFonts w:ascii="Cambria Math" w:eastAsiaTheme="minorEastAsia" w:hAnsi="Cambria Math"/>
+              <w:sz w:val="22"/>
+              <w:szCs w:val="22"/>
+            </w:rPr>
+            <m:t>=L+2</m:t>
+          </m:r>
+          <m:sSup>
+            <m:sSupPr>
+              <m:ctrlPr>
+                <w:rPr>
+                  <w:rFonts w:ascii="Cambria Math" w:eastAsiaTheme="minorEastAsia" w:hAnsi="Cambria Math"/>
+                  <w:bCs/>
+                  <w:i/>
+                  <w:sz w:val="22"/>
+                  <w:szCs w:val="22"/>
+                </w:rPr>
+              </m:ctrlPr>
+            </m:sSupPr>
+            <m:e>
+              <m:r>
+                <w:rPr>
+                  <w:rFonts w:ascii="Cambria Math" w:eastAsiaTheme="minorEastAsia" w:hAnsi="Cambria Math"/>
+                  <w:sz w:val="22"/>
+                  <w:szCs w:val="22"/>
+                </w:rPr>
+                <m:t>L</m:t>
+              </m:r>
+            </m:e>
+            <m:sup>
+              <m:r>
+                <w:rPr>
+                  <w:rFonts w:ascii="Cambria Math" w:eastAsiaTheme="minorEastAsia" w:hAnsi="Cambria Math"/>
+                  <w:sz w:val="22"/>
+                  <w:szCs w:val="22"/>
+                </w:rPr>
+                <m:t>2</m:t>
+              </m:r>
+            </m:sup>
+          </m:sSup>
+          <m:r>
+            <w:rPr>
+              <w:rFonts w:ascii="Cambria Math" w:eastAsiaTheme="minorEastAsia" w:hAnsi="Cambria Math"/>
+              <w:sz w:val="22"/>
+              <w:szCs w:val="22"/>
+            </w:rPr>
+            <m:t>⇒</m:t>
           </m:r>
           <m:r>
             <w:rPr>
@@ -11652,7 +12040,7 @@
               <w:sz w:val="22"/>
               <w:szCs w:val="22"/>
             </w:rPr>
-            <m:t>C=z</m:t>
+            <m:t>L+2</m:t>
           </m:r>
           <m:sSup>
             <m:sSupPr>
@@ -11673,7 +12061,7 @@
                   <w:sz w:val="22"/>
                   <w:szCs w:val="22"/>
                 </w:rPr>
-                <m:t>K</m:t>
+                <m:t>L</m:t>
               </m:r>
             </m:e>
             <m:sup>
@@ -11683,10 +12071,165 @@
                   <w:sz w:val="22"/>
                   <w:szCs w:val="22"/>
                 </w:rPr>
-                <m:t>α</m:t>
+                <m:t>2</m:t>
               </m:r>
             </m:sup>
           </m:sSup>
+          <m:r>
+            <w:rPr>
+              <w:rFonts w:ascii="Cambria Math" w:eastAsiaTheme="minorEastAsia" w:hAnsi="Cambria Math"/>
+              <w:sz w:val="22"/>
+              <w:szCs w:val="22"/>
+            </w:rPr>
+            <m:t>-</m:t>
+          </m:r>
+          <m:f>
+            <m:fPr>
+              <m:ctrlPr>
+                <w:rPr>
+                  <w:rFonts w:ascii="Cambria Math" w:eastAsiaTheme="minorEastAsia" w:hAnsi="Cambria Math"/>
+                  <w:bCs/>
+                  <w:i/>
+                  <w:sz w:val="22"/>
+                  <w:szCs w:val="22"/>
+                </w:rPr>
+              </m:ctrlPr>
+            </m:fPr>
+            <m:num>
+              <m:r>
+                <w:rPr>
+                  <w:rFonts w:ascii="Cambria Math" w:eastAsiaTheme="minorEastAsia" w:hAnsi="Cambria Math"/>
+                  <w:sz w:val="22"/>
+                  <w:szCs w:val="22"/>
+                </w:rPr>
+                <m:t>1</m:t>
+              </m:r>
+            </m:num>
+            <m:den>
+              <m:r>
+                <w:rPr>
+                  <w:rFonts w:ascii="Cambria Math" w:eastAsiaTheme="minorEastAsia" w:hAnsi="Cambria Math"/>
+                  <w:sz w:val="22"/>
+                  <w:szCs w:val="22"/>
+                </w:rPr>
+                <m:t>2</m:t>
+              </m:r>
+            </m:den>
+          </m:f>
+          <m:r>
+            <w:rPr>
+              <w:rFonts w:ascii="Cambria Math" w:eastAsiaTheme="minorEastAsia" w:hAnsi="Cambria Math"/>
+              <w:sz w:val="22"/>
+              <w:szCs w:val="22"/>
+            </w:rPr>
+            <m:t>=0</m:t>
+          </m:r>
+        </m:oMath>
+      </m:oMathPara>
+    </w:p>
+    <w:p>
+      <w:pPr>
+        <w:rPr>
+          <w:rFonts w:eastAsiaTheme="minorEastAsia"/>
+          <w:bCs/>
+          <w:sz w:val="22"/>
+          <w:szCs w:val="22"/>
+        </w:rPr>
+      </w:pPr>
+      <w:r>
+        <w:rPr>
+          <w:rFonts w:eastAsiaTheme="minorEastAsia"/>
+          <w:bCs/>
+          <w:sz w:val="22"/>
+          <w:szCs w:val="22"/>
+        </w:rPr>
+        <w:lastRenderedPageBreak/>
+        <w:t>We can use the quadratic formula to find the roots of this expression</w:t>
+      </w:r>
+      <w:r>
+        <w:rPr>
+          <w:rFonts w:eastAsiaTheme="minorEastAsia"/>
+          <w:bCs/>
+          <w:sz w:val="22"/>
+          <w:szCs w:val="22"/>
+        </w:rPr>
+        <w:t xml:space="preserve">, and treat it’s result as equal to </w:t>
+      </w:r>
+      <m:oMath>
+        <m:sSup>
+          <m:sSupPr>
+            <m:ctrlPr>
+              <w:rPr>
+                <w:rFonts w:ascii="Cambria Math" w:eastAsiaTheme="minorEastAsia" w:hAnsi="Cambria Math"/>
+                <w:bCs/>
+                <w:i/>
+                <w:sz w:val="22"/>
+                <w:szCs w:val="22"/>
+              </w:rPr>
+            </m:ctrlPr>
+          </m:sSupPr>
+          <m:e>
+            <m:r>
+              <w:rPr>
+                <w:rFonts w:ascii="Cambria Math" w:eastAsiaTheme="minorEastAsia" w:hAnsi="Cambria Math"/>
+                <w:sz w:val="22"/>
+                <w:szCs w:val="22"/>
+              </w:rPr>
+              <m:t>l</m:t>
+            </m:r>
+          </m:e>
+          <m:sup>
+            <m:r>
+              <w:rPr>
+                <w:rFonts w:ascii="Cambria Math" w:eastAsiaTheme="minorEastAsia" w:hAnsi="Cambria Math"/>
+                <w:sz w:val="22"/>
+                <w:szCs w:val="22"/>
+              </w:rPr>
+              <m:t>SP</m:t>
+            </m:r>
+          </m:sup>
+        </m:sSup>
+      </m:oMath>
+      <w:r>
+        <w:rPr>
+          <w:rFonts w:eastAsiaTheme="minorEastAsia"/>
+          <w:bCs/>
+          <w:sz w:val="22"/>
+          <w:szCs w:val="22"/>
+        </w:rPr>
+        <w:t xml:space="preserve"> given </w:t>
+      </w:r>
+      <m:oMath>
+        <m:r>
+          <w:rPr>
+            <w:rFonts w:ascii="Cambria Math" w:eastAsiaTheme="minorEastAsia" w:hAnsi="Cambria Math"/>
+            <w:sz w:val="22"/>
+            <w:szCs w:val="22"/>
+          </w:rPr>
+          <m:t>N=1</m:t>
+        </m:r>
+      </m:oMath>
+      <w:r>
+        <w:rPr>
+          <w:rFonts w:eastAsiaTheme="minorEastAsia"/>
+          <w:bCs/>
+          <w:sz w:val="22"/>
+          <w:szCs w:val="22"/>
+        </w:rPr>
+        <w:t>:</w:t>
+      </w:r>
+    </w:p>
+    <w:p>
+      <w:pPr>
+        <w:rPr>
+          <w:rFonts w:eastAsiaTheme="minorEastAsia"/>
+          <w:bCs/>
+          <w:sz w:val="22"/>
+          <w:szCs w:val="22"/>
+        </w:rPr>
+      </w:pPr>
+      <m:oMathPara>
+        <m:oMath>
           <m:sSup>
             <m:sSupPr>
               <m:ctrlPr>
@@ -11716,12 +12259,323 @@
                   <w:sz w:val="22"/>
                   <w:szCs w:val="22"/>
                 </w:rPr>
-                <m:t>1-α</m:t>
+                <m:t>SP</m:t>
               </m:r>
             </m:sup>
           </m:sSup>
+          <m:r>
+            <w:rPr>
+              <w:rFonts w:ascii="Cambria Math" w:eastAsiaTheme="minorEastAsia" w:hAnsi="Cambria Math"/>
+              <w:sz w:val="22"/>
+              <w:szCs w:val="22"/>
+            </w:rPr>
+            <m:t>=</m:t>
+          </m:r>
+          <m:sSup>
+            <m:sSupPr>
+              <m:ctrlPr>
+                <w:rPr>
+                  <w:rFonts w:ascii="Cambria Math" w:eastAsiaTheme="minorEastAsia" w:hAnsi="Cambria Math"/>
+                  <w:bCs/>
+                  <w:i/>
+                  <w:sz w:val="22"/>
+                  <w:szCs w:val="22"/>
+                </w:rPr>
+              </m:ctrlPr>
+            </m:sSupPr>
+            <m:e>
+              <m:r>
+                <w:rPr>
+                  <w:rFonts w:ascii="Cambria Math" w:eastAsiaTheme="minorEastAsia" w:hAnsi="Cambria Math"/>
+                  <w:sz w:val="22"/>
+                  <w:szCs w:val="22"/>
+                </w:rPr>
+                <m:t>l</m:t>
+              </m:r>
+            </m:e>
+            <m:sup>
+              <m:r>
+                <w:rPr>
+                  <w:rFonts w:ascii="Cambria Math" w:eastAsiaTheme="minorEastAsia" w:hAnsi="Cambria Math"/>
+                  <w:sz w:val="22"/>
+                  <w:szCs w:val="22"/>
+                </w:rPr>
+                <m:t>SP</m:t>
+              </m:r>
+            </m:sup>
+          </m:sSup>
+          <m:r>
+            <w:rPr>
+              <w:rFonts w:ascii="Cambria Math" w:eastAsiaTheme="minorEastAsia" w:hAnsi="Cambria Math"/>
+              <w:sz w:val="22"/>
+              <w:szCs w:val="22"/>
+            </w:rPr>
+            <m:t>=</m:t>
+          </m:r>
+          <m:f>
+            <m:fPr>
+              <m:ctrlPr>
+                <w:rPr>
+                  <w:rFonts w:ascii="Cambria Math" w:eastAsiaTheme="minorEastAsia" w:hAnsi="Cambria Math"/>
+                  <w:bCs/>
+                  <w:i/>
+                  <w:sz w:val="22"/>
+                  <w:szCs w:val="22"/>
+                </w:rPr>
+              </m:ctrlPr>
+            </m:fPr>
+            <m:num>
+              <m:r>
+                <w:rPr>
+                  <w:rFonts w:ascii="Cambria Math" w:eastAsiaTheme="minorEastAsia" w:hAnsi="Cambria Math"/>
+                  <w:sz w:val="22"/>
+                  <w:szCs w:val="22"/>
+                </w:rPr>
+                <m:t>-2+</m:t>
+              </m:r>
+              <m:rad>
+                <m:radPr>
+                  <m:degHide m:val="1"/>
+                  <m:ctrlPr>
+                    <w:rPr>
+                      <w:rFonts w:ascii="Cambria Math" w:eastAsiaTheme="minorEastAsia" w:hAnsi="Cambria Math"/>
+                      <w:bCs/>
+                      <w:i/>
+                      <w:sz w:val="22"/>
+                      <w:szCs w:val="22"/>
+                    </w:rPr>
+                  </m:ctrlPr>
+                </m:radPr>
+                <m:deg/>
+                <m:e>
+                  <m:r>
+                    <w:rPr>
+                      <w:rFonts w:ascii="Cambria Math" w:eastAsiaTheme="minorEastAsia" w:hAnsi="Cambria Math"/>
+                      <w:sz w:val="22"/>
+                      <w:szCs w:val="22"/>
+                    </w:rPr>
+                    <m:t>5</m:t>
+                  </m:r>
+                </m:e>
+              </m:rad>
+            </m:num>
+            <m:den>
+              <m:r>
+                <w:rPr>
+                  <w:rFonts w:ascii="Cambria Math" w:eastAsiaTheme="minorEastAsia" w:hAnsi="Cambria Math"/>
+                  <w:sz w:val="22"/>
+                  <w:szCs w:val="22"/>
+                </w:rPr>
+                <m:t>4</m:t>
+              </m:r>
+            </m:den>
+          </m:f>
+          <m:r>
+            <w:rPr>
+              <w:rFonts w:ascii="Cambria Math" w:eastAsiaTheme="minorEastAsia" w:hAnsi="Cambria Math"/>
+              <w:sz w:val="22"/>
+              <w:szCs w:val="22"/>
+            </w:rPr>
+            <m:t>≈0.309</m:t>
+          </m:r>
         </m:oMath>
       </m:oMathPara>
+    </w:p>
+    <w:p>
+      <w:pPr>
+        <w:rPr>
+          <w:rFonts w:eastAsiaTheme="minorEastAsia"/>
+          <w:bCs/>
+          <w:sz w:val="22"/>
+          <w:szCs w:val="22"/>
+        </w:rPr>
+      </w:pPr>
+      <w:r>
+        <w:rPr>
+          <w:rFonts w:eastAsiaTheme="minorEastAsia"/>
+          <w:bCs/>
+          <w:sz w:val="22"/>
+          <w:szCs w:val="22"/>
+        </w:rPr>
+        <w:t>This result is less than what was observed under the market economy example derived previously:</w:t>
+      </w:r>
+    </w:p>
+    <w:p>
+      <w:pPr>
+        <w:rPr>
+          <w:rFonts w:eastAsiaTheme="minorEastAsia"/>
+          <w:bCs/>
+          <w:sz w:val="22"/>
+          <w:szCs w:val="22"/>
+        </w:rPr>
+      </w:pPr>
+      <m:oMathPara>
+        <m:oMath>
+          <m:sSup>
+            <m:sSupPr>
+              <m:ctrlPr>
+                <w:rPr>
+                  <w:rFonts w:ascii="Cambria Math" w:eastAsiaTheme="minorEastAsia" w:hAnsi="Cambria Math"/>
+                  <w:bCs/>
+                  <w:i/>
+                  <w:sz w:val="22"/>
+                  <w:szCs w:val="22"/>
+                </w:rPr>
+              </m:ctrlPr>
+            </m:sSupPr>
+            <m:e>
+              <m:r>
+                <w:rPr>
+                  <w:rFonts w:ascii="Cambria Math" w:eastAsiaTheme="minorEastAsia" w:hAnsi="Cambria Math"/>
+                  <w:sz w:val="22"/>
+                  <w:szCs w:val="22"/>
+                </w:rPr>
+                <m:t>l</m:t>
+              </m:r>
+            </m:e>
+            <m:sup>
+              <m:r>
+                <w:rPr>
+                  <w:rFonts w:ascii="Cambria Math" w:eastAsiaTheme="minorEastAsia" w:hAnsi="Cambria Math"/>
+                  <w:sz w:val="22"/>
+                  <w:szCs w:val="22"/>
+                </w:rPr>
+                <m:t>SP</m:t>
+              </m:r>
+            </m:sup>
+          </m:sSup>
+          <m:r>
+            <w:rPr>
+              <w:rFonts w:ascii="Cambria Math" w:eastAsiaTheme="minorEastAsia" w:hAnsi="Cambria Math"/>
+              <w:sz w:val="22"/>
+              <w:szCs w:val="22"/>
+            </w:rPr>
+            <m:t>≈0.309</m:t>
+          </m:r>
+          <m:r>
+            <w:rPr>
+              <w:rFonts w:ascii="Cambria Math" w:eastAsiaTheme="minorEastAsia" w:hAnsi="Cambria Math"/>
+              <w:sz w:val="22"/>
+              <w:szCs w:val="22"/>
+            </w:rPr>
+            <m:t>&lt;</m:t>
+          </m:r>
+          <m:sSup>
+            <m:sSupPr>
+              <m:ctrlPr>
+                <w:rPr>
+                  <w:rFonts w:ascii="Cambria Math" w:eastAsiaTheme="minorEastAsia" w:hAnsi="Cambria Math"/>
+                  <w:bCs/>
+                  <w:i/>
+                  <w:sz w:val="22"/>
+                  <w:szCs w:val="22"/>
+                </w:rPr>
+              </m:ctrlPr>
+            </m:sSupPr>
+            <m:e>
+              <m:r>
+                <w:rPr>
+                  <w:rFonts w:ascii="Cambria Math" w:eastAsiaTheme="minorEastAsia" w:hAnsi="Cambria Math"/>
+                  <w:sz w:val="22"/>
+                  <w:szCs w:val="22"/>
+                </w:rPr>
+                <m:t>l</m:t>
+              </m:r>
+            </m:e>
+            <m:sup>
+              <m:r>
+                <w:rPr>
+                  <w:rFonts w:ascii="Cambria Math" w:eastAsiaTheme="minorEastAsia" w:hAnsi="Cambria Math"/>
+                  <w:sz w:val="22"/>
+                  <w:szCs w:val="22"/>
+                </w:rPr>
+                <m:t>M</m:t>
+              </m:r>
+            </m:sup>
+          </m:sSup>
+          <m:r>
+            <w:rPr>
+              <w:rFonts w:ascii="Cambria Math" w:eastAsiaTheme="minorEastAsia" w:hAnsi="Cambria Math"/>
+              <w:sz w:val="22"/>
+              <w:szCs w:val="22"/>
+            </w:rPr>
+            <m:t>=0.5</m:t>
+          </m:r>
+        </m:oMath>
+      </m:oMathPara>
+    </w:p>
+    <w:p>
+      <w:pPr>
+        <w:rPr>
+          <w:rFonts w:eastAsiaTheme="minorEastAsia"/>
+          <w:bCs/>
+          <w:sz w:val="22"/>
+          <w:szCs w:val="22"/>
+        </w:rPr>
+      </w:pPr>
+      <w:r>
+        <w:rPr>
+          <w:rFonts w:eastAsiaTheme="minorEastAsia"/>
+          <w:bCs/>
+          <w:sz w:val="22"/>
+          <w:szCs w:val="22"/>
+        </w:rPr>
+        <w:t xml:space="preserve">This makes sense because the social planner must consider the impact of labour on pollution to derive a socially optimal outcome. </w:t>
+      </w:r>
+      <w:r>
+        <w:rPr>
+          <w:rFonts w:eastAsiaTheme="minorEastAsia"/>
+          <w:bCs/>
+          <w:sz w:val="22"/>
+          <w:szCs w:val="22"/>
+        </w:rPr>
+        <w:t>This</w:t>
+      </w:r>
+      <w:r>
+        <w:rPr>
+          <w:rFonts w:eastAsiaTheme="minorEastAsia"/>
+          <w:bCs/>
+          <w:sz w:val="22"/>
+          <w:szCs w:val="22"/>
+        </w:rPr>
+        <w:t xml:space="preserve"> is less than the market economy outcome</w:t>
+      </w:r>
+      <w:r>
+        <w:rPr>
+          <w:rFonts w:eastAsiaTheme="minorEastAsia"/>
+          <w:bCs/>
+          <w:sz w:val="22"/>
+          <w:szCs w:val="22"/>
+        </w:rPr>
+        <w:t xml:space="preserve"> as</w:t>
+      </w:r>
+      <w:r>
+        <w:rPr>
+          <w:rFonts w:eastAsiaTheme="minorEastAsia"/>
+          <w:bCs/>
+          <w:sz w:val="22"/>
+          <w:szCs w:val="22"/>
+        </w:rPr>
+        <w:t xml:space="preserve"> household</w:t>
+      </w:r>
+      <w:r>
+        <w:rPr>
+          <w:rFonts w:eastAsiaTheme="minorEastAsia"/>
+          <w:bCs/>
+          <w:sz w:val="22"/>
+          <w:szCs w:val="22"/>
+        </w:rPr>
+        <w:t>s</w:t>
+      </w:r>
+      <w:r>
+        <w:rPr>
+          <w:rFonts w:eastAsiaTheme="minorEastAsia"/>
+          <w:bCs/>
+          <w:sz w:val="22"/>
+          <w:szCs w:val="22"/>
+        </w:rPr>
+        <w:t xml:space="preserve"> choose labour without considering the impact of pollution and hence supply more than is socially optimal.</w:t>
+      </w:r>
     </w:p>
     <w:sectPr>
       <w:pgSz w:w="11906" w:h="16838"/>
@@ -13903,4 +14757,16 @@
     </a:ext>
   </a:extLst>
 </a:theme>
+</file>
+
+<file path=customXml/item1.xml><?xml version="1.0" encoding="utf-8"?>
+<b:Sources xmlns:b="http://schemas.openxmlformats.org/officeDocument/2006/bibliography" xmlns="http://schemas.openxmlformats.org/officeDocument/2006/bibliography" SelectedStyle="\APASixthEditionOfficeOnline.xsl" StyleName="APA" Version="6"/>
+</file>
+
+<file path=customXml/itemProps1.xml><?xml version="1.0" encoding="utf-8"?>
+<ds:datastoreItem xmlns:ds="http://schemas.openxmlformats.org/officeDocument/2006/customXml" ds:itemID="{3B24FD56-F01B-45E5-802A-BEB2402D872F}">
+  <ds:schemaRefs>
+    <ds:schemaRef ds:uri="http://schemas.openxmlformats.org/officeDocument/2006/bibliography"/>
+  </ds:schemaRefs>
+</ds:datastoreItem>
 </file>
</xml_diff>